<commit_message>
Prepared enviroinment for work
</commit_message>
<xml_diff>
--- a/kochanek_zadani_projekt4.docx
+++ b/kochanek_zadani_projekt4.docx
@@ -611,13 +611,16 @@
           <w:szCs w:val="19"/>
         </w:rPr>
       </w:pPr>
-      <w:r>
-        <w:rPr>
-          <w:sz w:val="19"/>
-          <w:szCs w:val="19"/>
-        </w:rPr>
-        <w:t>https://osveta.nukib.cz/course/view.php?id=145</w:t>
-      </w:r>
+      <w:hyperlink r:id="rId5" w:history="1">
+        <w:r>
+          <w:rPr>
+            <w:rStyle w:val="Hyperlink"/>
+            <w:sz w:val="19"/>
+            <w:szCs w:val="19"/>
+          </w:rPr>
+          <w:t>https://osveta.nukib.cz/course/view.php?id=145</w:t>
+        </w:r>
+      </w:hyperlink>
     </w:p>
     <w:p>
       <w:pPr>
@@ -635,7 +638,7 @@
           <w:szCs w:val="19"/>
         </w:rPr>
       </w:pPr>
-      <w:hyperlink r:id="rId5" w:history="1">
+      <w:hyperlink r:id="rId6" w:history="1">
         <w:r>
           <w:rPr>
             <w:rStyle w:val="Hyperlink"/>
@@ -662,7 +665,7 @@
           <w:szCs w:val="19"/>
         </w:rPr>
       </w:pPr>
-      <w:hyperlink r:id="rId6" w:history="1">
+      <w:hyperlink r:id="rId7" w:history="1">
         <w:r>
           <w:rPr>
             <w:rStyle w:val="Hyperlink"/>
@@ -689,7 +692,7 @@
           <w:szCs w:val="19"/>
         </w:rPr>
       </w:pPr>
-      <w:hyperlink r:id="rId7" w:history="1">
+      <w:hyperlink r:id="rId8" w:history="1">
         <w:r>
           <w:rPr>
             <w:rStyle w:val="Hyperlink"/>

</xml_diff>